<commit_message>
paper materiaal en software
ik heb de data omschreven in het onderdeel materiaal en mijn hardware
en software toegevoegd
</commit_message>
<xml_diff>
--- a/literature/paper.docx
+++ b/literature/paper.docx
@@ -229,22 +229,85 @@
     <w:p>
       <w:pPr>
         <w:rPr>
-          <w:u w:val="single"/>
-        </w:rPr>
-      </w:pPr>
-      <w:r>
-        <w:rPr>
-          <w:u w:val="single"/>
+          <w:b/>
+          <w:lang w:val="en-US"/>
+        </w:rPr>
+      </w:pPr>
+    </w:p>
+    <w:p>
+      <w:pPr>
+        <w:rPr>
+          <w:b/>
+        </w:rPr>
+      </w:pPr>
+      <w:r>
+        <w:rPr>
+          <w:b/>
+        </w:rPr>
+        <w:t>2.1 Materiaal</w:t>
+      </w:r>
+    </w:p>
+    <w:p>
+      <w:pPr>
+        <w:rPr>
+          <w:b/>
+        </w:rPr>
+      </w:pPr>
+    </w:p>
+    <w:p>
+      <w:pPr>
+        <w:rPr>
+          <w:i/>
+        </w:rPr>
+      </w:pPr>
+      <w:r>
+        <w:rPr>
+          <w:i/>
+        </w:rPr>
+        <w:t>Data</w:t>
+      </w:r>
+    </w:p>
+    <w:p>
+      <w:r>
+        <w:t xml:space="preserve">Alle data die voor dit onderzoek is gebruikt is afkomstig van het CargoLists.zip bestand dat ons is toegereikt door onze opdrachtgever. *** Zie appendix? *** </w:t>
+      </w:r>
+      <w:r>
+        <w:t>Na het unzippen van dit bestand bevat het een folder met daarin drie cargolijsten. Elke cargolijst heeft dezelfde structuur, ze verschillen enkel in omvang. Elke lijst is een .txt-bestand m</w:t>
+      </w:r>
+      <w:r>
+        <w:t>et daarin drie kolommen. Kolom één</w:t>
+      </w:r>
+      <w:bookmarkStart w:id="0" w:name="_GoBack"/>
+      <w:bookmarkEnd w:id="0"/>
+      <w:r>
+        <w:t xml:space="preserve"> is de unieke code van een element in het formaat ‘CLi#j’ (waarbij i = 1,2,3 en j </w:t>
+      </w:r>
+      <w:r>
+        <w:sym w:font="Symbol" w:char="F0CE"/>
+      </w:r>
+      <w:r>
+        <w:t xml:space="preserve"> [1,1250]. De tweede kolom is de bijbehorende massa van het element in kilogram. En de derde kolom is het bijbehorend volume in kubieke meter. De lengtes van cargolijsten één, twee en drie zijn respectievelijk 99, 98 en 1250 elementen.</w:t>
+      </w:r>
+    </w:p>
+    <w:p>
+      <w:pPr>
+        <w:rPr>
+          <w:b/>
+        </w:rPr>
+      </w:pPr>
+    </w:p>
+    <w:p>
+      <w:pPr>
+        <w:rPr>
+          <w:i/>
+        </w:rPr>
+      </w:pPr>
+      <w:r>
+        <w:rPr>
+          <w:i/>
         </w:rPr>
         <w:t>Software</w:t>
       </w:r>
-    </w:p>
-    <w:p>
-      <w:pPr>
-        <w:rPr>
-          <w:u w:val="single"/>
-        </w:rPr>
-      </w:pPr>
     </w:p>
     <w:p>
       <w:r>
@@ -311,30 +374,26 @@
         </w:rPr>
         <w:t>X El Capitan (version 10.11.6)</w:t>
       </w:r>
-      <w:bookmarkStart w:id="0" w:name="_GoBack"/>
-      <w:bookmarkEnd w:id="0"/>
-    </w:p>
-    <w:p>
-      <w:pPr>
-        <w:rPr>
-          <w:lang w:val="en-US"/>
-        </w:rPr>
-      </w:pPr>
-    </w:p>
-    <w:p>
-      <w:pPr>
-        <w:rPr>
-          <w:u w:val="single"/>
-        </w:rPr>
-      </w:pPr>
-      <w:r>
-        <w:rPr>
-          <w:u w:val="single"/>
+    </w:p>
+    <w:p>
+      <w:r>
+        <w:t>*** Joosje misschien kan je hier iets korts zeggen over die plotly library enzo ***</w:t>
+      </w:r>
+    </w:p>
+    <w:p/>
+    <w:p>
+      <w:pPr>
+        <w:rPr>
+          <w:i/>
+        </w:rPr>
+      </w:pPr>
+      <w:r>
+        <w:rPr>
+          <w:i/>
         </w:rPr>
         <w:t>Hardware</w:t>
       </w:r>
     </w:p>
-    <w:p/>
     <w:p>
       <w:pPr>
         <w:rPr>
@@ -429,22 +488,8 @@
       <w:pPr>
         <w:rPr>
           <w:b/>
-          <w:lang w:val="en-US"/>
-        </w:rPr>
-      </w:pPr>
-    </w:p>
-    <w:p>
-      <w:pPr>
-        <w:rPr>
-          <w:b/>
-        </w:rPr>
-      </w:pPr>
-      <w:r>
-        <w:rPr>
-          <w:b/>
-        </w:rPr>
-        <w:t>2.1 Materiaal</w:t>
-      </w:r>
+        </w:rPr>
+      </w:pPr>
     </w:p>
     <w:p>
       <w:pPr>
@@ -545,7 +590,6 @@
         <w:rPr>
           <w:b/>
           <w:color w:val="000000" w:themeColor="text1"/>
-          <w:lang w:val="en-US"/>
         </w:rPr>
         <w:t xml:space="preserve">[1] </w:t>
       </w:r>
@@ -554,7 +598,6 @@
           <w:rFonts w:eastAsia="Times New Roman" w:cs="Arial"/>
           <w:color w:val="000000" w:themeColor="text1"/>
           <w:shd w:val="clear" w:color="auto" w:fill="FFFFFF"/>
-          <w:lang w:val="en-US"/>
         </w:rPr>
         <w:t>Hoffman, P. </w:t>
       </w:r>

</xml_diff>